<commit_message>
ultimos cambios y subir pdf
</commit_message>
<xml_diff>
--- a/ElasticSearch.docx
+++ b/ElasticSearch.docx
@@ -430,39 +430,29 @@
           <w:color w:val="B3BCCA" w:themeColor="text2" w:themeTint="66"/>
           <w:sz w:val="19"/>
           <w:szCs w:val="19"/>
-        </w:rPr>
-      </w:pPr>
-      <w:r>
-        <w:rPr>
-          <w:rFonts w:ascii="Consolas" w:hAnsi="Consolas" w:cs="Consolas"/>
-          <w:i/>
-          <w:color w:val="B3BCCA" w:themeColor="text2" w:themeTint="66"/>
-          <w:sz w:val="19"/>
-          <w:szCs w:val="19"/>
-        </w:rPr>
-        <w:t xml:space="preserve">            "</w:t>
-      </w:r>
-      <w:proofErr w:type="spellStart"/>
-      <w:r>
-        <w:rPr>
-          <w:rFonts w:ascii="Consolas" w:hAnsi="Consolas" w:cs="Consolas"/>
-          <w:i/>
-          <w:color w:val="B3BCCA" w:themeColor="text2" w:themeTint="66"/>
-          <w:sz w:val="19"/>
-          <w:szCs w:val="19"/>
-        </w:rPr>
-        <w:t>query_string</w:t>
-      </w:r>
-      <w:proofErr w:type="spellEnd"/>
-      <w:r>
-        <w:rPr>
-          <w:rFonts w:ascii="Consolas" w:hAnsi="Consolas" w:cs="Consolas"/>
-          <w:i/>
-          <w:color w:val="B3BCCA" w:themeColor="text2" w:themeTint="66"/>
-          <w:sz w:val="19"/>
-          <w:szCs w:val="19"/>
-        </w:rPr>
-        <w:t>": {</w:t>
+          <w:lang w:val="en-US"/>
+        </w:rPr>
+      </w:pPr>
+      <w:r>
+        <w:rPr>
+          <w:rFonts w:ascii="Consolas" w:hAnsi="Consolas" w:cs="Consolas"/>
+          <w:i/>
+          <w:color w:val="B3BCCA" w:themeColor="text2" w:themeTint="66"/>
+          <w:sz w:val="19"/>
+          <w:szCs w:val="19"/>
+        </w:rPr>
+        <w:t xml:space="preserve">            </w:t>
+      </w:r>
+      <w:r>
+        <w:rPr>
+          <w:rFonts w:ascii="Consolas" w:hAnsi="Consolas" w:cs="Consolas"/>
+          <w:i/>
+          <w:color w:val="B3BCCA" w:themeColor="text2" w:themeTint="66"/>
+          <w:sz w:val="19"/>
+          <w:szCs w:val="19"/>
+          <w:lang w:val="en-US"/>
+        </w:rPr>
+        <w:t>"query_string": {</w:t>
       </w:r>
     </w:p>
     <w:p>
@@ -477,61 +467,19 @@
           <w:color w:val="B3BCCA" w:themeColor="text2" w:themeTint="66"/>
           <w:sz w:val="19"/>
           <w:szCs w:val="19"/>
-        </w:rPr>
-      </w:pPr>
-      <w:r>
-        <w:rPr>
-          <w:rFonts w:ascii="Consolas" w:hAnsi="Consolas" w:cs="Consolas"/>
-          <w:i/>
-          <w:color w:val="B3BCCA" w:themeColor="text2" w:themeTint="66"/>
-          <w:sz w:val="19"/>
-          <w:szCs w:val="19"/>
-        </w:rPr>
-        <w:t xml:space="preserve">                "</w:t>
-      </w:r>
-      <w:proofErr w:type="spellStart"/>
-      <w:r>
-        <w:rPr>
-          <w:rFonts w:ascii="Consolas" w:hAnsi="Consolas" w:cs="Consolas"/>
-          <w:i/>
-          <w:color w:val="B3BCCA" w:themeColor="text2" w:themeTint="66"/>
-          <w:sz w:val="19"/>
-          <w:szCs w:val="19"/>
-        </w:rPr>
-        <w:t>default_field</w:t>
-      </w:r>
-      <w:proofErr w:type="spellEnd"/>
-      <w:r>
-        <w:rPr>
-          <w:rFonts w:ascii="Consolas" w:hAnsi="Consolas" w:cs="Consolas"/>
-          <w:i/>
-          <w:color w:val="B3BCCA" w:themeColor="text2" w:themeTint="66"/>
-          <w:sz w:val="19"/>
-          <w:szCs w:val="19"/>
-        </w:rPr>
-        <w:t>": "</w:t>
-      </w:r>
-      <w:proofErr w:type="spellStart"/>
-      <w:r>
-        <w:rPr>
-          <w:rFonts w:ascii="Consolas" w:hAnsi="Consolas" w:cs="Consolas"/>
-          <w:i/>
-          <w:color w:val="B3BCCA" w:themeColor="text2" w:themeTint="66"/>
-          <w:sz w:val="19"/>
-          <w:szCs w:val="19"/>
-        </w:rPr>
-        <w:t>selftext</w:t>
-      </w:r>
-      <w:proofErr w:type="spellEnd"/>
-      <w:r>
-        <w:rPr>
-          <w:rFonts w:ascii="Consolas" w:hAnsi="Consolas" w:cs="Consolas"/>
-          <w:i/>
-          <w:color w:val="B3BCCA" w:themeColor="text2" w:themeTint="66"/>
-          <w:sz w:val="19"/>
-          <w:szCs w:val="19"/>
-        </w:rPr>
-        <w:t>",</w:t>
+          <w:lang w:val="en-US"/>
+        </w:rPr>
+      </w:pPr>
+      <w:r>
+        <w:rPr>
+          <w:rFonts w:ascii="Consolas" w:hAnsi="Consolas" w:cs="Consolas"/>
+          <w:i/>
+          <w:color w:val="B3BCCA" w:themeColor="text2" w:themeTint="66"/>
+          <w:sz w:val="19"/>
+          <w:szCs w:val="19"/>
+          <w:lang w:val="en-US"/>
+        </w:rPr>
+        <w:t xml:space="preserve">                "default_field": "selftext",</w:t>
       </w:r>
     </w:p>
     <w:p>
@@ -546,61 +494,19 @@
           <w:color w:val="B3BCCA" w:themeColor="text2" w:themeTint="66"/>
           <w:sz w:val="19"/>
           <w:szCs w:val="19"/>
-        </w:rPr>
-      </w:pPr>
-      <w:r>
-        <w:rPr>
-          <w:rFonts w:ascii="Consolas" w:hAnsi="Consolas" w:cs="Consolas"/>
-          <w:i/>
-          <w:color w:val="B3BCCA" w:themeColor="text2" w:themeTint="66"/>
-          <w:sz w:val="19"/>
-          <w:szCs w:val="19"/>
-        </w:rPr>
-        <w:t xml:space="preserve">                "</w:t>
-      </w:r>
-      <w:proofErr w:type="spellStart"/>
-      <w:r>
-        <w:rPr>
-          <w:rFonts w:ascii="Consolas" w:hAnsi="Consolas" w:cs="Consolas"/>
-          <w:i/>
-          <w:color w:val="B3BCCA" w:themeColor="text2" w:themeTint="66"/>
-          <w:sz w:val="19"/>
-          <w:szCs w:val="19"/>
-        </w:rPr>
-        <w:t>query</w:t>
-      </w:r>
-      <w:proofErr w:type="spellEnd"/>
-      <w:r>
-        <w:rPr>
-          <w:rFonts w:ascii="Consolas" w:hAnsi="Consolas" w:cs="Consolas"/>
-          <w:i/>
-          <w:color w:val="B3BCCA" w:themeColor="text2" w:themeTint="66"/>
-          <w:sz w:val="19"/>
-          <w:szCs w:val="19"/>
-        </w:rPr>
-        <w:t xml:space="preserve">": </w:t>
-      </w:r>
-      <w:proofErr w:type="spellStart"/>
-      <w:r>
-        <w:rPr>
-          <w:rFonts w:ascii="Consolas" w:hAnsi="Consolas" w:cs="Consolas"/>
-          <w:i/>
-          <w:color w:val="B3BCCA" w:themeColor="text2" w:themeTint="66"/>
-          <w:sz w:val="19"/>
-          <w:szCs w:val="19"/>
-        </w:rPr>
-        <w:t>query</w:t>
-      </w:r>
-      <w:proofErr w:type="spellEnd"/>
-      <w:r>
-        <w:rPr>
-          <w:rFonts w:ascii="Consolas" w:hAnsi="Consolas" w:cs="Consolas"/>
-          <w:i/>
-          <w:color w:val="B3BCCA" w:themeColor="text2" w:themeTint="66"/>
-          <w:sz w:val="19"/>
-          <w:szCs w:val="19"/>
-        </w:rPr>
-        <w:t>,</w:t>
+          <w:lang w:val="en-US"/>
+        </w:rPr>
+      </w:pPr>
+      <w:r>
+        <w:rPr>
+          <w:rFonts w:ascii="Consolas" w:hAnsi="Consolas" w:cs="Consolas"/>
+          <w:i/>
+          <w:color w:val="B3BCCA" w:themeColor="text2" w:themeTint="66"/>
+          <w:sz w:val="19"/>
+          <w:szCs w:val="19"/>
+          <w:lang w:val="en-US"/>
+        </w:rPr>
+        <w:t xml:space="preserve">                "query": query,</w:t>
       </w:r>
     </w:p>
     <w:p>
@@ -615,15 +521,17 @@
           <w:color w:val="B3BCCA" w:themeColor="text2" w:themeTint="66"/>
           <w:sz w:val="19"/>
           <w:szCs w:val="19"/>
-        </w:rPr>
-      </w:pPr>
-      <w:r>
-        <w:rPr>
-          <w:rFonts w:ascii="Consolas" w:hAnsi="Consolas" w:cs="Consolas"/>
-          <w:i/>
-          <w:color w:val="B3BCCA" w:themeColor="text2" w:themeTint="66"/>
-          <w:sz w:val="19"/>
-          <w:szCs w:val="19"/>
+          <w:lang w:val="en-US"/>
+        </w:rPr>
+      </w:pPr>
+      <w:r>
+        <w:rPr>
+          <w:rFonts w:ascii="Consolas" w:hAnsi="Consolas" w:cs="Consolas"/>
+          <w:i/>
+          <w:color w:val="B3BCCA" w:themeColor="text2" w:themeTint="66"/>
+          <w:sz w:val="19"/>
+          <w:szCs w:val="19"/>
+          <w:lang w:val="en-US"/>
         </w:rPr>
         <w:t xml:space="preserve">            }</w:t>
       </w:r>
@@ -640,15 +548,17 @@
           <w:color w:val="B3BCCA" w:themeColor="text2" w:themeTint="66"/>
           <w:sz w:val="19"/>
           <w:szCs w:val="19"/>
-        </w:rPr>
-      </w:pPr>
-      <w:r>
-        <w:rPr>
-          <w:rFonts w:ascii="Consolas" w:hAnsi="Consolas" w:cs="Consolas"/>
-          <w:i/>
-          <w:color w:val="B3BCCA" w:themeColor="text2" w:themeTint="66"/>
-          <w:sz w:val="19"/>
-          <w:szCs w:val="19"/>
+          <w:lang w:val="en-US"/>
+        </w:rPr>
+      </w:pPr>
+      <w:r>
+        <w:rPr>
+          <w:rFonts w:ascii="Consolas" w:hAnsi="Consolas" w:cs="Consolas"/>
+          <w:i/>
+          <w:color w:val="B3BCCA" w:themeColor="text2" w:themeTint="66"/>
+          <w:sz w:val="19"/>
+          <w:szCs w:val="19"/>
+          <w:lang w:val="en-US"/>
         </w:rPr>
         <w:t xml:space="preserve">        }, </w:t>
       </w:r>
@@ -665,39 +575,19 @@
           <w:color w:val="B3BCCA" w:themeColor="text2" w:themeTint="66"/>
           <w:sz w:val="19"/>
           <w:szCs w:val="19"/>
-        </w:rPr>
-      </w:pPr>
-      <w:r>
-        <w:rPr>
-          <w:rFonts w:ascii="Consolas" w:hAnsi="Consolas" w:cs="Consolas"/>
-          <w:i/>
-          <w:color w:val="B3BCCA" w:themeColor="text2" w:themeTint="66"/>
-          <w:sz w:val="19"/>
-          <w:szCs w:val="19"/>
-        </w:rPr>
-        <w:t xml:space="preserve">          "</w:t>
-      </w:r>
-      <w:proofErr w:type="spellStart"/>
-      <w:r>
-        <w:rPr>
-          <w:rFonts w:ascii="Consolas" w:hAnsi="Consolas" w:cs="Consolas"/>
-          <w:i/>
-          <w:color w:val="B3BCCA" w:themeColor="text2" w:themeTint="66"/>
-          <w:sz w:val="19"/>
-          <w:szCs w:val="19"/>
-        </w:rPr>
-        <w:t>aggs</w:t>
-      </w:r>
-      <w:proofErr w:type="spellEnd"/>
-      <w:r>
-        <w:rPr>
-          <w:rFonts w:ascii="Consolas" w:hAnsi="Consolas" w:cs="Consolas"/>
-          <w:i/>
-          <w:color w:val="B3BCCA" w:themeColor="text2" w:themeTint="66"/>
-          <w:sz w:val="19"/>
-          <w:szCs w:val="19"/>
-        </w:rPr>
-        <w:t>": {</w:t>
+          <w:lang w:val="en-US"/>
+        </w:rPr>
+      </w:pPr>
+      <w:r>
+        <w:rPr>
+          <w:rFonts w:ascii="Consolas" w:hAnsi="Consolas" w:cs="Consolas"/>
+          <w:i/>
+          <w:color w:val="B3BCCA" w:themeColor="text2" w:themeTint="66"/>
+          <w:sz w:val="19"/>
+          <w:szCs w:val="19"/>
+          <w:lang w:val="en-US"/>
+        </w:rPr>
+        <w:t xml:space="preserve">          "aggs": {</w:t>
       </w:r>
     </w:p>
     <w:p>
@@ -712,39 +602,19 @@
           <w:color w:val="B3BCCA" w:themeColor="text2" w:themeTint="66"/>
           <w:sz w:val="19"/>
           <w:szCs w:val="19"/>
-        </w:rPr>
-      </w:pPr>
-      <w:r>
-        <w:rPr>
-          <w:rFonts w:ascii="Consolas" w:hAnsi="Consolas" w:cs="Consolas"/>
-          <w:i/>
-          <w:color w:val="B3BCCA" w:themeColor="text2" w:themeTint="66"/>
-          <w:sz w:val="19"/>
-          <w:szCs w:val="19"/>
-        </w:rPr>
-        <w:t xml:space="preserve">            "</w:t>
-      </w:r>
-      <w:proofErr w:type="spellStart"/>
-      <w:r>
-        <w:rPr>
-          <w:rFonts w:ascii="Consolas" w:hAnsi="Consolas" w:cs="Consolas"/>
-          <w:i/>
-          <w:color w:val="B3BCCA" w:themeColor="text2" w:themeTint="66"/>
-          <w:sz w:val="19"/>
-          <w:szCs w:val="19"/>
-        </w:rPr>
-        <w:t>Title</w:t>
-      </w:r>
-      <w:proofErr w:type="spellEnd"/>
-      <w:r>
-        <w:rPr>
-          <w:rFonts w:ascii="Consolas" w:hAnsi="Consolas" w:cs="Consolas"/>
-          <w:i/>
-          <w:color w:val="B3BCCA" w:themeColor="text2" w:themeTint="66"/>
-          <w:sz w:val="19"/>
-          <w:szCs w:val="19"/>
-        </w:rPr>
-        <w:t>": {</w:t>
+          <w:lang w:val="en-US"/>
+        </w:rPr>
+      </w:pPr>
+      <w:r>
+        <w:rPr>
+          <w:rFonts w:ascii="Consolas" w:hAnsi="Consolas" w:cs="Consolas"/>
+          <w:i/>
+          <w:color w:val="B3BCCA" w:themeColor="text2" w:themeTint="66"/>
+          <w:sz w:val="19"/>
+          <w:szCs w:val="19"/>
+          <w:lang w:val="en-US"/>
+        </w:rPr>
+        <w:t xml:space="preserve">            "Title": {</w:t>
       </w:r>
     </w:p>
     <w:p>
@@ -759,39 +629,19 @@
           <w:color w:val="B3BCCA" w:themeColor="text2" w:themeTint="66"/>
           <w:sz w:val="19"/>
           <w:szCs w:val="19"/>
-        </w:rPr>
-      </w:pPr>
-      <w:r>
-        <w:rPr>
-          <w:rFonts w:ascii="Consolas" w:hAnsi="Consolas" w:cs="Consolas"/>
-          <w:i/>
-          <w:color w:val="B3BCCA" w:themeColor="text2" w:themeTint="66"/>
-          <w:sz w:val="19"/>
-          <w:szCs w:val="19"/>
-        </w:rPr>
-        <w:t xml:space="preserve">              "</w:t>
-      </w:r>
-      <w:proofErr w:type="spellStart"/>
-      <w:r>
-        <w:rPr>
-          <w:rFonts w:ascii="Consolas" w:hAnsi="Consolas" w:cs="Consolas"/>
-          <w:i/>
-          <w:color w:val="B3BCCA" w:themeColor="text2" w:themeTint="66"/>
-          <w:sz w:val="19"/>
-          <w:szCs w:val="19"/>
-        </w:rPr>
-        <w:t>significant_terms</w:t>
-      </w:r>
-      <w:proofErr w:type="spellEnd"/>
-      <w:r>
-        <w:rPr>
-          <w:rFonts w:ascii="Consolas" w:hAnsi="Consolas" w:cs="Consolas"/>
-          <w:i/>
-          <w:color w:val="B3BCCA" w:themeColor="text2" w:themeTint="66"/>
-          <w:sz w:val="19"/>
-          <w:szCs w:val="19"/>
-        </w:rPr>
-        <w:t>": {</w:t>
+          <w:lang w:val="en-US"/>
+        </w:rPr>
+      </w:pPr>
+      <w:r>
+        <w:rPr>
+          <w:rFonts w:ascii="Consolas" w:hAnsi="Consolas" w:cs="Consolas"/>
+          <w:i/>
+          <w:color w:val="B3BCCA" w:themeColor="text2" w:themeTint="66"/>
+          <w:sz w:val="19"/>
+          <w:szCs w:val="19"/>
+          <w:lang w:val="en-US"/>
+        </w:rPr>
+        <w:t xml:space="preserve">              "significant_terms": {</w:t>
       </w:r>
     </w:p>
     <w:p>
@@ -806,61 +656,19 @@
           <w:color w:val="B3BCCA" w:themeColor="text2" w:themeTint="66"/>
           <w:sz w:val="19"/>
           <w:szCs w:val="19"/>
-        </w:rPr>
-      </w:pPr>
-      <w:r>
-        <w:rPr>
-          <w:rFonts w:ascii="Consolas" w:hAnsi="Consolas" w:cs="Consolas"/>
-          <w:i/>
-          <w:color w:val="B3BCCA" w:themeColor="text2" w:themeTint="66"/>
-          <w:sz w:val="19"/>
-          <w:szCs w:val="19"/>
-        </w:rPr>
-        <w:t xml:space="preserve">                "</w:t>
-      </w:r>
-      <w:proofErr w:type="spellStart"/>
-      <w:r>
-        <w:rPr>
-          <w:rFonts w:ascii="Consolas" w:hAnsi="Consolas" w:cs="Consolas"/>
-          <w:i/>
-          <w:color w:val="B3BCCA" w:themeColor="text2" w:themeTint="66"/>
-          <w:sz w:val="19"/>
-          <w:szCs w:val="19"/>
-        </w:rPr>
-        <w:t>field</w:t>
-      </w:r>
-      <w:proofErr w:type="spellEnd"/>
-      <w:r>
-        <w:rPr>
-          <w:rFonts w:ascii="Consolas" w:hAnsi="Consolas" w:cs="Consolas"/>
-          <w:i/>
-          <w:color w:val="B3BCCA" w:themeColor="text2" w:themeTint="66"/>
-          <w:sz w:val="19"/>
-          <w:szCs w:val="19"/>
-        </w:rPr>
-        <w:t>": "</w:t>
-      </w:r>
-      <w:proofErr w:type="spellStart"/>
-      <w:r>
-        <w:rPr>
-          <w:rFonts w:ascii="Consolas" w:hAnsi="Consolas" w:cs="Consolas"/>
-          <w:i/>
-          <w:color w:val="B3BCCA" w:themeColor="text2" w:themeTint="66"/>
-          <w:sz w:val="19"/>
-          <w:szCs w:val="19"/>
-        </w:rPr>
-        <w:t>title</w:t>
-      </w:r>
-      <w:proofErr w:type="spellEnd"/>
-      <w:r>
-        <w:rPr>
-          <w:rFonts w:ascii="Consolas" w:hAnsi="Consolas" w:cs="Consolas"/>
-          <w:i/>
-          <w:color w:val="B3BCCA" w:themeColor="text2" w:themeTint="66"/>
-          <w:sz w:val="19"/>
-          <w:szCs w:val="19"/>
-        </w:rPr>
-        <w:t>",</w:t>
+          <w:lang w:val="en-US"/>
+        </w:rPr>
+      </w:pPr>
+      <w:r>
+        <w:rPr>
+          <w:rFonts w:ascii="Consolas" w:hAnsi="Consolas" w:cs="Consolas"/>
+          <w:i/>
+          <w:color w:val="B3BCCA" w:themeColor="text2" w:themeTint="66"/>
+          <w:sz w:val="19"/>
+          <w:szCs w:val="19"/>
+          <w:lang w:val="en-US"/>
+        </w:rPr>
+        <w:t xml:space="preserve">                "field": "title",</w:t>
       </w:r>
     </w:p>
     <w:p>
@@ -875,61 +683,19 @@
           <w:color w:val="B3BCCA" w:themeColor="text2" w:themeTint="66"/>
           <w:sz w:val="19"/>
           <w:szCs w:val="19"/>
-        </w:rPr>
-      </w:pPr>
-      <w:r>
-        <w:rPr>
-          <w:rFonts w:ascii="Consolas" w:hAnsi="Consolas" w:cs="Consolas"/>
-          <w:i/>
-          <w:color w:val="B3BCCA" w:themeColor="text2" w:themeTint="66"/>
-          <w:sz w:val="19"/>
-          <w:szCs w:val="19"/>
-        </w:rPr>
-        <w:t xml:space="preserve">                "</w:t>
-      </w:r>
-      <w:proofErr w:type="spellStart"/>
-      <w:r>
-        <w:rPr>
-          <w:rFonts w:ascii="Consolas" w:hAnsi="Consolas" w:cs="Consolas"/>
-          <w:i/>
-          <w:color w:val="B3BCCA" w:themeColor="text2" w:themeTint="66"/>
-          <w:sz w:val="19"/>
-          <w:szCs w:val="19"/>
-        </w:rPr>
-        <w:t>size</w:t>
-      </w:r>
-      <w:proofErr w:type="spellEnd"/>
-      <w:r>
-        <w:rPr>
-          <w:rFonts w:ascii="Consolas" w:hAnsi="Consolas" w:cs="Consolas"/>
-          <w:i/>
-          <w:color w:val="B3BCCA" w:themeColor="text2" w:themeTint="66"/>
-          <w:sz w:val="19"/>
-          <w:szCs w:val="19"/>
-        </w:rPr>
-        <w:t xml:space="preserve">": </w:t>
-      </w:r>
-      <w:proofErr w:type="spellStart"/>
-      <w:r>
-        <w:rPr>
-          <w:rFonts w:ascii="Consolas" w:hAnsi="Consolas" w:cs="Consolas"/>
-          <w:i/>
-          <w:color w:val="B3BCCA" w:themeColor="text2" w:themeTint="66"/>
-          <w:sz w:val="19"/>
-          <w:szCs w:val="19"/>
-        </w:rPr>
-        <w:t>number</w:t>
-      </w:r>
-      <w:proofErr w:type="spellEnd"/>
-      <w:r>
-        <w:rPr>
-          <w:rFonts w:ascii="Consolas" w:hAnsi="Consolas" w:cs="Consolas"/>
-          <w:i/>
-          <w:color w:val="B3BCCA" w:themeColor="text2" w:themeTint="66"/>
-          <w:sz w:val="19"/>
-          <w:szCs w:val="19"/>
-        </w:rPr>
-        <w:t>,</w:t>
+          <w:lang w:val="en-US"/>
+        </w:rPr>
+      </w:pPr>
+      <w:r>
+        <w:rPr>
+          <w:rFonts w:ascii="Consolas" w:hAnsi="Consolas" w:cs="Consolas"/>
+          <w:i/>
+          <w:color w:val="B3BCCA" w:themeColor="text2" w:themeTint="66"/>
+          <w:sz w:val="19"/>
+          <w:szCs w:val="19"/>
+          <w:lang w:val="en-US"/>
+        </w:rPr>
+        <w:t xml:space="preserve">                "size": number,</w:t>
       </w:r>
     </w:p>
     <w:p>
@@ -944,52 +710,20 @@
           <w:color w:val="B3BCCA" w:themeColor="text2" w:themeTint="66"/>
           <w:sz w:val="19"/>
           <w:szCs w:val="19"/>
-        </w:rPr>
-      </w:pPr>
-      <w:r>
-        <w:rPr>
-          <w:rFonts w:ascii="Consolas" w:hAnsi="Consolas" w:cs="Consolas"/>
-          <w:i/>
-          <w:color w:val="B3BCCA" w:themeColor="text2" w:themeTint="66"/>
-          <w:sz w:val="19"/>
-          <w:szCs w:val="19"/>
-        </w:rPr>
-        <w:t xml:space="preserve">                 </w:t>
-      </w:r>
-      <w:proofErr w:type="spellStart"/>
-      <w:r>
-        <w:rPr>
-          <w:rFonts w:ascii="Consolas" w:hAnsi="Consolas" w:cs="Consolas"/>
-          <w:i/>
-          <w:color w:val="B3BCCA" w:themeColor="text2" w:themeTint="66"/>
-          <w:sz w:val="19"/>
-          <w:szCs w:val="19"/>
-        </w:rPr>
-        <w:t>est</w:t>
-      </w:r>
-      <w:proofErr w:type="spellEnd"/>
-      <w:r>
-        <w:rPr>
-          <w:rFonts w:ascii="Consolas" w:hAnsi="Consolas" w:cs="Consolas"/>
-          <w:i/>
-          <w:color w:val="B3BCCA" w:themeColor="text2" w:themeTint="66"/>
-          <w:sz w:val="19"/>
-          <w:szCs w:val="19"/>
-        </w:rPr>
-        <w:t xml:space="preserve">: </w:t>
-      </w:r>
-      <w:proofErr w:type="spellStart"/>
-      <w:r>
-        <w:rPr>
-          <w:rFonts w:ascii="Consolas" w:hAnsi="Consolas" w:cs="Consolas"/>
-          <w:i/>
-          <w:color w:val="B3BCCA" w:themeColor="text2" w:themeTint="66"/>
-          <w:sz w:val="19"/>
-          <w:szCs w:val="19"/>
-        </w:rPr>
-        <w:t>properties_est</w:t>
-      </w:r>
-      <w:proofErr w:type="spellEnd"/>
+          <w:lang w:val="en-US"/>
+        </w:rPr>
+      </w:pPr>
+      <w:r>
+        <w:rPr>
+          <w:rFonts w:ascii="Consolas" w:hAnsi="Consolas" w:cs="Consolas"/>
+          <w:i/>
+          <w:color w:val="B3BCCA" w:themeColor="text2" w:themeTint="66"/>
+          <w:sz w:val="19"/>
+          <w:szCs w:val="19"/>
+          <w:lang w:val="en-US"/>
+        </w:rPr>
+        <w:t xml:space="preserve">                 est: properties_est</w:t>
+      </w:r>
     </w:p>
     <w:p>
       <w:pPr>
@@ -1003,15 +737,17 @@
           <w:color w:val="B3BCCA" w:themeColor="text2" w:themeTint="66"/>
           <w:sz w:val="19"/>
           <w:szCs w:val="19"/>
-        </w:rPr>
-      </w:pPr>
-      <w:r>
-        <w:rPr>
-          <w:rFonts w:ascii="Consolas" w:hAnsi="Consolas" w:cs="Consolas"/>
-          <w:i/>
-          <w:color w:val="B3BCCA" w:themeColor="text2" w:themeTint="66"/>
-          <w:sz w:val="19"/>
-          <w:szCs w:val="19"/>
+          <w:lang w:val="en-US"/>
+        </w:rPr>
+      </w:pPr>
+      <w:r>
+        <w:rPr>
+          <w:rFonts w:ascii="Consolas" w:hAnsi="Consolas" w:cs="Consolas"/>
+          <w:i/>
+          <w:color w:val="B3BCCA" w:themeColor="text2" w:themeTint="66"/>
+          <w:sz w:val="19"/>
+          <w:szCs w:val="19"/>
+          <w:lang w:val="en-US"/>
         </w:rPr>
         <w:t xml:space="preserve">              }</w:t>
       </w:r>
@@ -1028,15 +764,17 @@
           <w:color w:val="B3BCCA" w:themeColor="text2" w:themeTint="66"/>
           <w:sz w:val="19"/>
           <w:szCs w:val="19"/>
-        </w:rPr>
-      </w:pPr>
-      <w:r>
-        <w:rPr>
-          <w:rFonts w:ascii="Consolas" w:hAnsi="Consolas" w:cs="Consolas"/>
-          <w:i/>
-          <w:color w:val="B3BCCA" w:themeColor="text2" w:themeTint="66"/>
-          <w:sz w:val="19"/>
-          <w:szCs w:val="19"/>
+          <w:lang w:val="en-US"/>
+        </w:rPr>
+      </w:pPr>
+      <w:r>
+        <w:rPr>
+          <w:rFonts w:ascii="Consolas" w:hAnsi="Consolas" w:cs="Consolas"/>
+          <w:i/>
+          <w:color w:val="B3BCCA" w:themeColor="text2" w:themeTint="66"/>
+          <w:sz w:val="19"/>
+          <w:szCs w:val="19"/>
+          <w:lang w:val="en-US"/>
         </w:rPr>
         <w:t xml:space="preserve">            },</w:t>
       </w:r>
@@ -1053,15 +791,17 @@
           <w:color w:val="B3BCCA" w:themeColor="text2" w:themeTint="66"/>
           <w:sz w:val="19"/>
           <w:szCs w:val="19"/>
-        </w:rPr>
-      </w:pPr>
-      <w:r>
-        <w:rPr>
-          <w:rFonts w:ascii="Consolas" w:hAnsi="Consolas" w:cs="Consolas"/>
-          <w:i/>
-          <w:color w:val="B3BCCA" w:themeColor="text2" w:themeTint="66"/>
-          <w:sz w:val="19"/>
-          <w:szCs w:val="19"/>
+          <w:lang w:val="en-US"/>
+        </w:rPr>
+      </w:pPr>
+      <w:r>
+        <w:rPr>
+          <w:rFonts w:ascii="Consolas" w:hAnsi="Consolas" w:cs="Consolas"/>
+          <w:i/>
+          <w:color w:val="B3BCCA" w:themeColor="text2" w:themeTint="66"/>
+          <w:sz w:val="19"/>
+          <w:szCs w:val="19"/>
+          <w:lang w:val="en-US"/>
         </w:rPr>
         <w:t xml:space="preserve">            "Text": {</w:t>
       </w:r>
@@ -1078,39 +818,19 @@
           <w:color w:val="B3BCCA" w:themeColor="text2" w:themeTint="66"/>
           <w:sz w:val="19"/>
           <w:szCs w:val="19"/>
-        </w:rPr>
-      </w:pPr>
-      <w:r>
-        <w:rPr>
-          <w:rFonts w:ascii="Consolas" w:hAnsi="Consolas" w:cs="Consolas"/>
-          <w:i/>
-          <w:color w:val="B3BCCA" w:themeColor="text2" w:themeTint="66"/>
-          <w:sz w:val="19"/>
-          <w:szCs w:val="19"/>
-        </w:rPr>
-        <w:t xml:space="preserve">              "</w:t>
-      </w:r>
-      <w:proofErr w:type="spellStart"/>
-      <w:r>
-        <w:rPr>
-          <w:rFonts w:ascii="Consolas" w:hAnsi="Consolas" w:cs="Consolas"/>
-          <w:i/>
-          <w:color w:val="B3BCCA" w:themeColor="text2" w:themeTint="66"/>
-          <w:sz w:val="19"/>
-          <w:szCs w:val="19"/>
-        </w:rPr>
-        <w:t>significant_terms</w:t>
-      </w:r>
-      <w:proofErr w:type="spellEnd"/>
-      <w:r>
-        <w:rPr>
-          <w:rFonts w:ascii="Consolas" w:hAnsi="Consolas" w:cs="Consolas"/>
-          <w:i/>
-          <w:color w:val="B3BCCA" w:themeColor="text2" w:themeTint="66"/>
-          <w:sz w:val="19"/>
-          <w:szCs w:val="19"/>
-        </w:rPr>
-        <w:t>": {</w:t>
+          <w:lang w:val="en-US"/>
+        </w:rPr>
+      </w:pPr>
+      <w:r>
+        <w:rPr>
+          <w:rFonts w:ascii="Consolas" w:hAnsi="Consolas" w:cs="Consolas"/>
+          <w:i/>
+          <w:color w:val="B3BCCA" w:themeColor="text2" w:themeTint="66"/>
+          <w:sz w:val="19"/>
+          <w:szCs w:val="19"/>
+          <w:lang w:val="en-US"/>
+        </w:rPr>
+        <w:t xml:space="preserve">              "significant_terms": {</w:t>
       </w:r>
     </w:p>
     <w:p>
@@ -1125,61 +845,19 @@
           <w:color w:val="B3BCCA" w:themeColor="text2" w:themeTint="66"/>
           <w:sz w:val="19"/>
           <w:szCs w:val="19"/>
-        </w:rPr>
-      </w:pPr>
-      <w:r>
-        <w:rPr>
-          <w:rFonts w:ascii="Consolas" w:hAnsi="Consolas" w:cs="Consolas"/>
-          <w:i/>
-          <w:color w:val="B3BCCA" w:themeColor="text2" w:themeTint="66"/>
-          <w:sz w:val="19"/>
-          <w:szCs w:val="19"/>
-        </w:rPr>
-        <w:t xml:space="preserve">                "</w:t>
-      </w:r>
-      <w:proofErr w:type="spellStart"/>
-      <w:r>
-        <w:rPr>
-          <w:rFonts w:ascii="Consolas" w:hAnsi="Consolas" w:cs="Consolas"/>
-          <w:i/>
-          <w:color w:val="B3BCCA" w:themeColor="text2" w:themeTint="66"/>
-          <w:sz w:val="19"/>
-          <w:szCs w:val="19"/>
-        </w:rPr>
-        <w:t>field</w:t>
-      </w:r>
-      <w:proofErr w:type="spellEnd"/>
-      <w:r>
-        <w:rPr>
-          <w:rFonts w:ascii="Consolas" w:hAnsi="Consolas" w:cs="Consolas"/>
-          <w:i/>
-          <w:color w:val="B3BCCA" w:themeColor="text2" w:themeTint="66"/>
-          <w:sz w:val="19"/>
-          <w:szCs w:val="19"/>
-        </w:rPr>
-        <w:t>": "</w:t>
-      </w:r>
-      <w:proofErr w:type="spellStart"/>
-      <w:r>
-        <w:rPr>
-          <w:rFonts w:ascii="Consolas" w:hAnsi="Consolas" w:cs="Consolas"/>
-          <w:i/>
-          <w:color w:val="B3BCCA" w:themeColor="text2" w:themeTint="66"/>
-          <w:sz w:val="19"/>
-          <w:szCs w:val="19"/>
-        </w:rPr>
-        <w:t>selftext</w:t>
-      </w:r>
-      <w:proofErr w:type="spellEnd"/>
-      <w:r>
-        <w:rPr>
-          <w:rFonts w:ascii="Consolas" w:hAnsi="Consolas" w:cs="Consolas"/>
-          <w:i/>
-          <w:color w:val="B3BCCA" w:themeColor="text2" w:themeTint="66"/>
-          <w:sz w:val="19"/>
-          <w:szCs w:val="19"/>
-        </w:rPr>
-        <w:t>",</w:t>
+          <w:lang w:val="en-US"/>
+        </w:rPr>
+      </w:pPr>
+      <w:r>
+        <w:rPr>
+          <w:rFonts w:ascii="Consolas" w:hAnsi="Consolas" w:cs="Consolas"/>
+          <w:i/>
+          <w:color w:val="B3BCCA" w:themeColor="text2" w:themeTint="66"/>
+          <w:sz w:val="19"/>
+          <w:szCs w:val="19"/>
+          <w:lang w:val="en-US"/>
+        </w:rPr>
+        <w:t xml:space="preserve">                "field": "selftext",</w:t>
       </w:r>
     </w:p>
     <w:p>
@@ -1194,61 +872,19 @@
           <w:color w:val="B3BCCA" w:themeColor="text2" w:themeTint="66"/>
           <w:sz w:val="19"/>
           <w:szCs w:val="19"/>
-        </w:rPr>
-      </w:pPr>
-      <w:r>
-        <w:rPr>
-          <w:rFonts w:ascii="Consolas" w:hAnsi="Consolas" w:cs="Consolas"/>
-          <w:i/>
-          <w:color w:val="B3BCCA" w:themeColor="text2" w:themeTint="66"/>
-          <w:sz w:val="19"/>
-          <w:szCs w:val="19"/>
-        </w:rPr>
-        <w:t xml:space="preserve">                "</w:t>
-      </w:r>
-      <w:proofErr w:type="spellStart"/>
-      <w:r>
-        <w:rPr>
-          <w:rFonts w:ascii="Consolas" w:hAnsi="Consolas" w:cs="Consolas"/>
-          <w:i/>
-          <w:color w:val="B3BCCA" w:themeColor="text2" w:themeTint="66"/>
-          <w:sz w:val="19"/>
-          <w:szCs w:val="19"/>
-        </w:rPr>
-        <w:t>size</w:t>
-      </w:r>
-      <w:proofErr w:type="spellEnd"/>
-      <w:r>
-        <w:rPr>
-          <w:rFonts w:ascii="Consolas" w:hAnsi="Consolas" w:cs="Consolas"/>
-          <w:i/>
-          <w:color w:val="B3BCCA" w:themeColor="text2" w:themeTint="66"/>
-          <w:sz w:val="19"/>
-          <w:szCs w:val="19"/>
-        </w:rPr>
-        <w:t xml:space="preserve">": </w:t>
-      </w:r>
-      <w:proofErr w:type="spellStart"/>
-      <w:r>
-        <w:rPr>
-          <w:rFonts w:ascii="Consolas" w:hAnsi="Consolas" w:cs="Consolas"/>
-          <w:i/>
-          <w:color w:val="B3BCCA" w:themeColor="text2" w:themeTint="66"/>
-          <w:sz w:val="19"/>
-          <w:szCs w:val="19"/>
-        </w:rPr>
-        <w:t>number</w:t>
-      </w:r>
-      <w:proofErr w:type="spellEnd"/>
-      <w:r>
-        <w:rPr>
-          <w:rFonts w:ascii="Consolas" w:hAnsi="Consolas" w:cs="Consolas"/>
-          <w:i/>
-          <w:color w:val="B3BCCA" w:themeColor="text2" w:themeTint="66"/>
-          <w:sz w:val="19"/>
-          <w:szCs w:val="19"/>
-        </w:rPr>
-        <w:t>,</w:t>
+          <w:lang w:val="en-US"/>
+        </w:rPr>
+      </w:pPr>
+      <w:r>
+        <w:rPr>
+          <w:rFonts w:ascii="Consolas" w:hAnsi="Consolas" w:cs="Consolas"/>
+          <w:i/>
+          <w:color w:val="B3BCCA" w:themeColor="text2" w:themeTint="66"/>
+          <w:sz w:val="19"/>
+          <w:szCs w:val="19"/>
+          <w:lang w:val="en-US"/>
+        </w:rPr>
+        <w:t xml:space="preserve">                "size": number,</w:t>
       </w:r>
     </w:p>
     <w:p>
@@ -1263,52 +899,20 @@
           <w:color w:val="B3BCCA" w:themeColor="text2" w:themeTint="66"/>
           <w:sz w:val="19"/>
           <w:szCs w:val="19"/>
-        </w:rPr>
-      </w:pPr>
-      <w:r>
-        <w:rPr>
-          <w:rFonts w:ascii="Consolas" w:hAnsi="Consolas" w:cs="Consolas"/>
-          <w:i/>
-          <w:color w:val="B3BCCA" w:themeColor="text2" w:themeTint="66"/>
-          <w:sz w:val="19"/>
-          <w:szCs w:val="19"/>
-        </w:rPr>
-        <w:t xml:space="preserve">                 </w:t>
-      </w:r>
-      <w:proofErr w:type="spellStart"/>
-      <w:r>
-        <w:rPr>
-          <w:rFonts w:ascii="Consolas" w:hAnsi="Consolas" w:cs="Consolas"/>
-          <w:i/>
-          <w:color w:val="B3BCCA" w:themeColor="text2" w:themeTint="66"/>
-          <w:sz w:val="19"/>
-          <w:szCs w:val="19"/>
-        </w:rPr>
-        <w:t>est</w:t>
-      </w:r>
-      <w:proofErr w:type="spellEnd"/>
-      <w:r>
-        <w:rPr>
-          <w:rFonts w:ascii="Consolas" w:hAnsi="Consolas" w:cs="Consolas"/>
-          <w:i/>
-          <w:color w:val="B3BCCA" w:themeColor="text2" w:themeTint="66"/>
-          <w:sz w:val="19"/>
-          <w:szCs w:val="19"/>
-        </w:rPr>
-        <w:t xml:space="preserve">: </w:t>
-      </w:r>
-      <w:proofErr w:type="spellStart"/>
-      <w:r>
-        <w:rPr>
-          <w:rFonts w:ascii="Consolas" w:hAnsi="Consolas" w:cs="Consolas"/>
-          <w:i/>
-          <w:color w:val="B3BCCA" w:themeColor="text2" w:themeTint="66"/>
-          <w:sz w:val="19"/>
-          <w:szCs w:val="19"/>
-        </w:rPr>
-        <w:t>properties_est</w:t>
-      </w:r>
-      <w:proofErr w:type="spellEnd"/>
+          <w:lang w:val="en-US"/>
+        </w:rPr>
+      </w:pPr>
+      <w:r>
+        <w:rPr>
+          <w:rFonts w:ascii="Consolas" w:hAnsi="Consolas" w:cs="Consolas"/>
+          <w:i/>
+          <w:color w:val="B3BCCA" w:themeColor="text2" w:themeTint="66"/>
+          <w:sz w:val="19"/>
+          <w:szCs w:val="19"/>
+          <w:lang w:val="en-US"/>
+        </w:rPr>
+        <w:t xml:space="preserve">                 est: properties_est</w:t>
+      </w:r>
     </w:p>
     <w:p>
       <w:pPr>
@@ -1322,15 +926,17 @@
           <w:color w:val="B3BCCA" w:themeColor="text2" w:themeTint="66"/>
           <w:sz w:val="19"/>
           <w:szCs w:val="19"/>
-        </w:rPr>
-      </w:pPr>
-      <w:r>
-        <w:rPr>
-          <w:rFonts w:ascii="Consolas" w:hAnsi="Consolas" w:cs="Consolas"/>
-          <w:i/>
-          <w:color w:val="B3BCCA" w:themeColor="text2" w:themeTint="66"/>
-          <w:sz w:val="19"/>
-          <w:szCs w:val="19"/>
+          <w:lang w:val="en-US"/>
+        </w:rPr>
+      </w:pPr>
+      <w:r>
+        <w:rPr>
+          <w:rFonts w:ascii="Consolas" w:hAnsi="Consolas" w:cs="Consolas"/>
+          <w:i/>
+          <w:color w:val="B3BCCA" w:themeColor="text2" w:themeTint="66"/>
+          <w:sz w:val="19"/>
+          <w:szCs w:val="19"/>
+          <w:lang w:val="en-US"/>
         </w:rPr>
         <w:t xml:space="preserve">              }</w:t>
       </w:r>
@@ -1347,15 +953,17 @@
           <w:color w:val="B3BCCA" w:themeColor="text2" w:themeTint="66"/>
           <w:sz w:val="19"/>
           <w:szCs w:val="19"/>
-        </w:rPr>
-      </w:pPr>
-      <w:r>
-        <w:rPr>
-          <w:rFonts w:ascii="Consolas" w:hAnsi="Consolas" w:cs="Consolas"/>
-          <w:i/>
-          <w:color w:val="B3BCCA" w:themeColor="text2" w:themeTint="66"/>
-          <w:sz w:val="19"/>
-          <w:szCs w:val="19"/>
+          <w:lang w:val="en-US"/>
+        </w:rPr>
+      </w:pPr>
+      <w:r>
+        <w:rPr>
+          <w:rFonts w:ascii="Consolas" w:hAnsi="Consolas" w:cs="Consolas"/>
+          <w:i/>
+          <w:color w:val="B3BCCA" w:themeColor="text2" w:themeTint="66"/>
+          <w:sz w:val="19"/>
+          <w:szCs w:val="19"/>
+          <w:lang w:val="en-US"/>
         </w:rPr>
         <w:t xml:space="preserve">            },</w:t>
       </w:r>
@@ -1372,39 +980,19 @@
           <w:color w:val="B3BCCA" w:themeColor="text2" w:themeTint="66"/>
           <w:sz w:val="19"/>
           <w:szCs w:val="19"/>
-        </w:rPr>
-      </w:pPr>
-      <w:r>
-        <w:rPr>
-          <w:rFonts w:ascii="Consolas" w:hAnsi="Consolas" w:cs="Consolas"/>
-          <w:i/>
-          <w:color w:val="B3BCCA" w:themeColor="text2" w:themeTint="66"/>
-          <w:sz w:val="19"/>
-          <w:szCs w:val="19"/>
-        </w:rPr>
-        <w:t xml:space="preserve">            "</w:t>
-      </w:r>
-      <w:proofErr w:type="spellStart"/>
-      <w:r>
-        <w:rPr>
-          <w:rFonts w:ascii="Consolas" w:hAnsi="Consolas" w:cs="Consolas"/>
-          <w:i/>
-          <w:color w:val="B3BCCA" w:themeColor="text2" w:themeTint="66"/>
-          <w:sz w:val="19"/>
-          <w:szCs w:val="19"/>
-        </w:rPr>
-        <w:t>Subreddit</w:t>
-      </w:r>
-      <w:proofErr w:type="spellEnd"/>
-      <w:r>
-        <w:rPr>
-          <w:rFonts w:ascii="Consolas" w:hAnsi="Consolas" w:cs="Consolas"/>
-          <w:i/>
-          <w:color w:val="B3BCCA" w:themeColor="text2" w:themeTint="66"/>
-          <w:sz w:val="19"/>
-          <w:szCs w:val="19"/>
-        </w:rPr>
-        <w:t>": {</w:t>
+          <w:lang w:val="en-US"/>
+        </w:rPr>
+      </w:pPr>
+      <w:r>
+        <w:rPr>
+          <w:rFonts w:ascii="Consolas" w:hAnsi="Consolas" w:cs="Consolas"/>
+          <w:i/>
+          <w:color w:val="B3BCCA" w:themeColor="text2" w:themeTint="66"/>
+          <w:sz w:val="19"/>
+          <w:szCs w:val="19"/>
+          <w:lang w:val="en-US"/>
+        </w:rPr>
+        <w:t xml:space="preserve">            "Subreddit": {</w:t>
       </w:r>
     </w:p>
     <w:p>
@@ -1419,39 +1007,19 @@
           <w:color w:val="B3BCCA" w:themeColor="text2" w:themeTint="66"/>
           <w:sz w:val="19"/>
           <w:szCs w:val="19"/>
-        </w:rPr>
-      </w:pPr>
-      <w:r>
-        <w:rPr>
-          <w:rFonts w:ascii="Consolas" w:hAnsi="Consolas" w:cs="Consolas"/>
-          <w:i/>
-          <w:color w:val="B3BCCA" w:themeColor="text2" w:themeTint="66"/>
-          <w:sz w:val="19"/>
-          <w:szCs w:val="19"/>
-        </w:rPr>
-        <w:t xml:space="preserve">              "</w:t>
-      </w:r>
-      <w:proofErr w:type="spellStart"/>
-      <w:r>
-        <w:rPr>
-          <w:rFonts w:ascii="Consolas" w:hAnsi="Consolas" w:cs="Consolas"/>
-          <w:i/>
-          <w:color w:val="B3BCCA" w:themeColor="text2" w:themeTint="66"/>
-          <w:sz w:val="19"/>
-          <w:szCs w:val="19"/>
-        </w:rPr>
-        <w:t>significant_terms</w:t>
-      </w:r>
-      <w:proofErr w:type="spellEnd"/>
-      <w:r>
-        <w:rPr>
-          <w:rFonts w:ascii="Consolas" w:hAnsi="Consolas" w:cs="Consolas"/>
-          <w:i/>
-          <w:color w:val="B3BCCA" w:themeColor="text2" w:themeTint="66"/>
-          <w:sz w:val="19"/>
-          <w:szCs w:val="19"/>
-        </w:rPr>
-        <w:t>": {</w:t>
+          <w:lang w:val="en-US"/>
+        </w:rPr>
+      </w:pPr>
+      <w:r>
+        <w:rPr>
+          <w:rFonts w:ascii="Consolas" w:hAnsi="Consolas" w:cs="Consolas"/>
+          <w:i/>
+          <w:color w:val="B3BCCA" w:themeColor="text2" w:themeTint="66"/>
+          <w:sz w:val="19"/>
+          <w:szCs w:val="19"/>
+          <w:lang w:val="en-US"/>
+        </w:rPr>
+        <w:t xml:space="preserve">              "significant_terms": {</w:t>
       </w:r>
     </w:p>
     <w:p>
@@ -1466,61 +1034,19 @@
           <w:color w:val="B3BCCA" w:themeColor="text2" w:themeTint="66"/>
           <w:sz w:val="19"/>
           <w:szCs w:val="19"/>
-        </w:rPr>
-      </w:pPr>
-      <w:r>
-        <w:rPr>
-          <w:rFonts w:ascii="Consolas" w:hAnsi="Consolas" w:cs="Consolas"/>
-          <w:i/>
-          <w:color w:val="B3BCCA" w:themeColor="text2" w:themeTint="66"/>
-          <w:sz w:val="19"/>
-          <w:szCs w:val="19"/>
-        </w:rPr>
-        <w:t xml:space="preserve">                "</w:t>
-      </w:r>
-      <w:proofErr w:type="spellStart"/>
-      <w:r>
-        <w:rPr>
-          <w:rFonts w:ascii="Consolas" w:hAnsi="Consolas" w:cs="Consolas"/>
-          <w:i/>
-          <w:color w:val="B3BCCA" w:themeColor="text2" w:themeTint="66"/>
-          <w:sz w:val="19"/>
-          <w:szCs w:val="19"/>
-        </w:rPr>
-        <w:t>field</w:t>
-      </w:r>
-      <w:proofErr w:type="spellEnd"/>
-      <w:r>
-        <w:rPr>
-          <w:rFonts w:ascii="Consolas" w:hAnsi="Consolas" w:cs="Consolas"/>
-          <w:i/>
-          <w:color w:val="B3BCCA" w:themeColor="text2" w:themeTint="66"/>
-          <w:sz w:val="19"/>
-          <w:szCs w:val="19"/>
-        </w:rPr>
-        <w:t>": "</w:t>
-      </w:r>
-      <w:proofErr w:type="spellStart"/>
-      <w:r>
-        <w:rPr>
-          <w:rFonts w:ascii="Consolas" w:hAnsi="Consolas" w:cs="Consolas"/>
-          <w:i/>
-          <w:color w:val="B3BCCA" w:themeColor="text2" w:themeTint="66"/>
-          <w:sz w:val="19"/>
-          <w:szCs w:val="19"/>
-        </w:rPr>
-        <w:t>subreddit</w:t>
-      </w:r>
-      <w:proofErr w:type="spellEnd"/>
-      <w:r>
-        <w:rPr>
-          <w:rFonts w:ascii="Consolas" w:hAnsi="Consolas" w:cs="Consolas"/>
-          <w:i/>
-          <w:color w:val="B3BCCA" w:themeColor="text2" w:themeTint="66"/>
-          <w:sz w:val="19"/>
-          <w:szCs w:val="19"/>
-        </w:rPr>
-        <w:t>",</w:t>
+          <w:lang w:val="en-US"/>
+        </w:rPr>
+      </w:pPr>
+      <w:r>
+        <w:rPr>
+          <w:rFonts w:ascii="Consolas" w:hAnsi="Consolas" w:cs="Consolas"/>
+          <w:i/>
+          <w:color w:val="B3BCCA" w:themeColor="text2" w:themeTint="66"/>
+          <w:sz w:val="19"/>
+          <w:szCs w:val="19"/>
+          <w:lang w:val="en-US"/>
+        </w:rPr>
+        <w:t xml:space="preserve">                "field": "subreddit",</w:t>
       </w:r>
     </w:p>
     <w:p>
@@ -1535,61 +1061,19 @@
           <w:color w:val="808080" w:themeColor="background1" w:themeShade="80"/>
           <w:sz w:val="19"/>
           <w:szCs w:val="19"/>
-        </w:rPr>
-      </w:pPr>
-      <w:r>
-        <w:rPr>
-          <w:rFonts w:ascii="Consolas" w:hAnsi="Consolas" w:cs="Consolas"/>
-          <w:i/>
-          <w:color w:val="B3BCCA" w:themeColor="text2" w:themeTint="66"/>
-          <w:sz w:val="19"/>
-          <w:szCs w:val="19"/>
-        </w:rPr>
-        <w:t xml:space="preserve">                "</w:t>
-      </w:r>
-      <w:proofErr w:type="spellStart"/>
-      <w:r>
-        <w:rPr>
-          <w:rFonts w:ascii="Consolas" w:hAnsi="Consolas" w:cs="Consolas"/>
-          <w:i/>
-          <w:color w:val="B3BCCA" w:themeColor="text2" w:themeTint="66"/>
-          <w:sz w:val="19"/>
-          <w:szCs w:val="19"/>
-        </w:rPr>
-        <w:t>size</w:t>
-      </w:r>
-      <w:proofErr w:type="spellEnd"/>
-      <w:r>
-        <w:rPr>
-          <w:rFonts w:ascii="Consolas" w:hAnsi="Consolas" w:cs="Consolas"/>
-          <w:i/>
-          <w:color w:val="B3BCCA" w:themeColor="text2" w:themeTint="66"/>
-          <w:sz w:val="19"/>
-          <w:szCs w:val="19"/>
-        </w:rPr>
-        <w:t xml:space="preserve">": </w:t>
-      </w:r>
-      <w:proofErr w:type="spellStart"/>
-      <w:r>
-        <w:rPr>
-          <w:rFonts w:ascii="Consolas" w:hAnsi="Consolas" w:cs="Consolas"/>
-          <w:i/>
-          <w:color w:val="B3BCCA" w:themeColor="text2" w:themeTint="66"/>
-          <w:sz w:val="19"/>
-          <w:szCs w:val="19"/>
-        </w:rPr>
-        <w:t>number</w:t>
-      </w:r>
-      <w:proofErr w:type="spellEnd"/>
-      <w:r>
-        <w:rPr>
-          <w:rFonts w:ascii="Consolas" w:hAnsi="Consolas" w:cs="Consolas"/>
-          <w:i/>
-          <w:color w:val="B3BCCA" w:themeColor="text2" w:themeTint="66"/>
-          <w:sz w:val="19"/>
-          <w:szCs w:val="19"/>
-        </w:rPr>
-        <w:t>,</w:t>
+          <w:lang w:val="en-US"/>
+        </w:rPr>
+      </w:pPr>
+      <w:r>
+        <w:rPr>
+          <w:rFonts w:ascii="Consolas" w:hAnsi="Consolas" w:cs="Consolas"/>
+          <w:i/>
+          <w:color w:val="B3BCCA" w:themeColor="text2" w:themeTint="66"/>
+          <w:sz w:val="19"/>
+          <w:szCs w:val="19"/>
+          <w:lang w:val="en-US"/>
+        </w:rPr>
+        <w:t xml:space="preserve">                "size": number,</w:t>
       </w:r>
     </w:p>
     <w:p>
@@ -1604,52 +1088,20 @@
           <w:color w:val="B3BCCA" w:themeColor="text2" w:themeTint="66"/>
           <w:sz w:val="19"/>
           <w:szCs w:val="19"/>
-        </w:rPr>
-      </w:pPr>
-      <w:r>
-        <w:rPr>
-          <w:rFonts w:ascii="Consolas" w:hAnsi="Consolas" w:cs="Consolas"/>
-          <w:i/>
-          <w:color w:val="B3BCCA" w:themeColor="text2" w:themeTint="66"/>
-          <w:sz w:val="19"/>
-          <w:szCs w:val="19"/>
-        </w:rPr>
-        <w:t xml:space="preserve">                 </w:t>
-      </w:r>
-      <w:proofErr w:type="spellStart"/>
-      <w:r>
-        <w:rPr>
-          <w:rFonts w:ascii="Consolas" w:hAnsi="Consolas" w:cs="Consolas"/>
-          <w:i/>
-          <w:color w:val="B3BCCA" w:themeColor="text2" w:themeTint="66"/>
-          <w:sz w:val="19"/>
-          <w:szCs w:val="19"/>
-        </w:rPr>
-        <w:t>est</w:t>
-      </w:r>
-      <w:proofErr w:type="spellEnd"/>
-      <w:r>
-        <w:rPr>
-          <w:rFonts w:ascii="Consolas" w:hAnsi="Consolas" w:cs="Consolas"/>
-          <w:i/>
-          <w:color w:val="B3BCCA" w:themeColor="text2" w:themeTint="66"/>
-          <w:sz w:val="19"/>
-          <w:szCs w:val="19"/>
-        </w:rPr>
-        <w:t xml:space="preserve">: </w:t>
-      </w:r>
-      <w:proofErr w:type="spellStart"/>
-      <w:r>
-        <w:rPr>
-          <w:rFonts w:ascii="Consolas" w:hAnsi="Consolas" w:cs="Consolas"/>
-          <w:i/>
-          <w:color w:val="B3BCCA" w:themeColor="text2" w:themeTint="66"/>
-          <w:sz w:val="19"/>
-          <w:szCs w:val="19"/>
-        </w:rPr>
-        <w:t>properties_est</w:t>
-      </w:r>
-      <w:proofErr w:type="spellEnd"/>
+          <w:lang w:val="en-US"/>
+        </w:rPr>
+      </w:pPr>
+      <w:r>
+        <w:rPr>
+          <w:rFonts w:ascii="Consolas" w:hAnsi="Consolas" w:cs="Consolas"/>
+          <w:i/>
+          <w:color w:val="B3BCCA" w:themeColor="text2" w:themeTint="66"/>
+          <w:sz w:val="19"/>
+          <w:szCs w:val="19"/>
+          <w:lang w:val="en-US"/>
+        </w:rPr>
+        <w:t xml:space="preserve">                 est: properties_est</w:t>
+      </w:r>
     </w:p>
     <w:p>
       <w:pPr>
@@ -1663,15 +1115,17 @@
           <w:color w:val="B3BCCA" w:themeColor="text2" w:themeTint="66"/>
           <w:sz w:val="19"/>
           <w:szCs w:val="19"/>
-        </w:rPr>
-      </w:pPr>
-      <w:r>
-        <w:rPr>
-          <w:rFonts w:ascii="Consolas" w:hAnsi="Consolas" w:cs="Consolas"/>
-          <w:i/>
-          <w:color w:val="B3BCCA" w:themeColor="text2" w:themeTint="66"/>
-          <w:sz w:val="19"/>
-          <w:szCs w:val="19"/>
+          <w:lang w:val="en-US"/>
+        </w:rPr>
+      </w:pPr>
+      <w:r>
+        <w:rPr>
+          <w:rFonts w:ascii="Consolas" w:hAnsi="Consolas" w:cs="Consolas"/>
+          <w:i/>
+          <w:color w:val="B3BCCA" w:themeColor="text2" w:themeTint="66"/>
+          <w:sz w:val="19"/>
+          <w:szCs w:val="19"/>
+          <w:lang w:val="en-US"/>
         </w:rPr>
         <w:t xml:space="preserve">              }</w:t>
       </w:r>
@@ -1697,8 +1151,19 @@
           <w:color w:val="B3BCCA" w:themeColor="text2" w:themeTint="66"/>
           <w:sz w:val="19"/>
           <w:szCs w:val="19"/>
-        </w:rPr>
-        <w:t xml:space="preserve">            }</w:t>
+          <w:lang w:val="en-US"/>
+        </w:rPr>
+        <w:t xml:space="preserve">            </w:t>
+      </w:r>
+      <w:r>
+        <w:rPr>
+          <w:rFonts w:ascii="Consolas" w:hAnsi="Consolas" w:cs="Consolas"/>
+          <w:i/>
+          <w:color w:val="B3BCCA" w:themeColor="text2" w:themeTint="66"/>
+          <w:sz w:val="19"/>
+          <w:szCs w:val="19"/>
+        </w:rPr>
+        <w:t>}</w:t>
       </w:r>
     </w:p>
     <w:p>
@@ -1818,255 +1283,140 @@
       </w:r>
     </w:p>
     <w:p>
-      <w:pPr>
-        <w:rPr>
-          <w:color w:val="0D0D0D" w:themeColor="text1" w:themeTint="F2"/>
-        </w:rPr>
-      </w:pPr>
-      <w:r>
-        <w:rPr>
-          <w:color w:val="0D0D0D" w:themeColor="text1" w:themeTint="F2"/>
-        </w:rPr>
+      <w:r>
         <w:t>A</w:t>
       </w:r>
       <w:r>
-        <w:rPr>
-          <w:color w:val="0D0D0D" w:themeColor="text1" w:themeTint="F2"/>
-        </w:rPr>
         <w:t xml:space="preserve"> través </w:t>
       </w:r>
       <w:r>
-        <w:rPr>
-          <w:color w:val="0D0D0D" w:themeColor="text1" w:themeTint="F2"/>
-        </w:rPr>
         <w:t>de REST</w:t>
       </w:r>
       <w:r>
-        <w:rPr>
-          <w:color w:val="0D0D0D" w:themeColor="text1" w:themeTint="F2"/>
-        </w:rPr>
         <w:t xml:space="preserve"> no se puede </w:t>
       </w:r>
       <w:r>
-        <w:rPr>
-          <w:color w:val="0D0D0D" w:themeColor="text1" w:themeTint="F2"/>
-        </w:rPr>
         <w:t>realizar una</w:t>
       </w:r>
       <w:r>
-        <w:rPr>
-          <w:color w:val="0D0D0D" w:themeColor="text1" w:themeTint="F2"/>
-        </w:rPr>
         <w:t xml:space="preserve"> consulta </w:t>
       </w:r>
       <w:r>
-        <w:rPr>
-          <w:color w:val="0D0D0D" w:themeColor="text1" w:themeTint="F2"/>
-        </w:rPr>
         <w:t>“</w:t>
       </w:r>
       <w:r>
-        <w:rPr>
-          <w:color w:val="0D0D0D" w:themeColor="text1" w:themeTint="F2"/>
-        </w:rPr>
         <w:t xml:space="preserve">more </w:t>
       </w:r>
       <w:proofErr w:type="spellStart"/>
       <w:r>
-        <w:rPr>
-          <w:color w:val="0D0D0D" w:themeColor="text1" w:themeTint="F2"/>
-        </w:rPr>
         <w:t>like</w:t>
       </w:r>
       <w:proofErr w:type="spellEnd"/>
       <w:r>
-        <w:rPr>
-          <w:color w:val="0D0D0D" w:themeColor="text1" w:themeTint="F2"/>
-        </w:rPr>
         <w:t xml:space="preserve"> </w:t>
       </w:r>
       <w:proofErr w:type="spellStart"/>
       <w:r>
-        <w:rPr>
-          <w:color w:val="0D0D0D" w:themeColor="text1" w:themeTint="F2"/>
-        </w:rPr>
         <w:t>this</w:t>
       </w:r>
       <w:proofErr w:type="spellEnd"/>
       <w:r>
-        <w:rPr>
-          <w:color w:val="0D0D0D" w:themeColor="text1" w:themeTint="F2"/>
-        </w:rPr>
-        <w:t>” con agregaciones.</w:t>
-      </w:r>
-    </w:p>
-    <w:p>
-      <w:pPr>
-        <w:rPr>
-          <w:color w:val="0D0D0D" w:themeColor="text1" w:themeTint="F2"/>
-        </w:rPr>
-      </w:pPr>
-      <w:r>
-        <w:rPr>
-          <w:color w:val="0D0D0D" w:themeColor="text1" w:themeTint="F2"/>
-        </w:rPr>
+        <w:t>” con</w:t>
+      </w:r>
+      <w:bookmarkStart w:id="0" w:name="_GoBack"/>
+      <w:bookmarkEnd w:id="0"/>
+      <w:r>
+        <w:t xml:space="preserve"> agregaciones.</w:t>
+      </w:r>
+    </w:p>
+    <w:p>
+      <w:r>
         <w:t>Para ello hemos hecho uso de elasticsearch-dsl. Se trata de una librería de alto nivel cuyo objetivo es ayudar a escribir y ejecutar consultas. Utilizamos l</w:t>
       </w:r>
       <w:r>
-        <w:rPr>
-          <w:color w:val="0D0D0D" w:themeColor="text1" w:themeTint="F2"/>
-        </w:rPr>
         <w:t xml:space="preserve">a clase </w:t>
       </w:r>
       <w:proofErr w:type="spellStart"/>
       <w:r>
-        <w:rPr>
-          <w:color w:val="0D0D0D" w:themeColor="text1" w:themeTint="F2"/>
-        </w:rPr>
         <w:t>Search</w:t>
       </w:r>
       <w:proofErr w:type="spellEnd"/>
       <w:r>
-        <w:rPr>
-          <w:color w:val="0D0D0D" w:themeColor="text1" w:themeTint="F2"/>
-        </w:rPr>
         <w:t xml:space="preserve"> de la librería (que</w:t>
       </w:r>
       <w:r>
-        <w:rPr>
-          <w:color w:val="0D0D0D" w:themeColor="text1" w:themeTint="F2"/>
-        </w:rPr>
         <w:t xml:space="preserve"> nos permite </w:t>
       </w:r>
       <w:r>
-        <w:rPr>
-          <w:color w:val="0D0D0D" w:themeColor="text1" w:themeTint="F2"/>
-        </w:rPr>
         <w:t xml:space="preserve">mediante el método </w:t>
       </w:r>
       <w:proofErr w:type="spellStart"/>
       <w:proofErr w:type="gramStart"/>
       <w:r>
-        <w:rPr>
-          <w:color w:val="0D0D0D" w:themeColor="text1" w:themeTint="F2"/>
-        </w:rPr>
         <w:t>query</w:t>
       </w:r>
       <w:proofErr w:type="spellEnd"/>
       <w:r>
-        <w:rPr>
-          <w:color w:val="0D0D0D" w:themeColor="text1" w:themeTint="F2"/>
-        </w:rPr>
         <w:t>(</w:t>
       </w:r>
       <w:proofErr w:type="gramEnd"/>
       <w:r>
-        <w:rPr>
-          <w:color w:val="0D0D0D" w:themeColor="text1" w:themeTint="F2"/>
-        </w:rPr>
         <w:t xml:space="preserve">) definir cualquier tipo de </w:t>
       </w:r>
       <w:proofErr w:type="spellStart"/>
       <w:r>
-        <w:rPr>
-          <w:color w:val="0D0D0D" w:themeColor="text1" w:themeTint="F2"/>
-        </w:rPr>
         <w:t>query</w:t>
       </w:r>
       <w:proofErr w:type="spellEnd"/>
       <w:r>
-        <w:rPr>
-          <w:color w:val="0D0D0D" w:themeColor="text1" w:themeTint="F2"/>
-        </w:rPr>
         <w:t xml:space="preserve"> de </w:t>
       </w:r>
       <w:proofErr w:type="spellStart"/>
       <w:r>
-        <w:rPr>
-          <w:color w:val="0D0D0D" w:themeColor="text1" w:themeTint="F2"/>
-        </w:rPr>
         <w:t>elasticSearch</w:t>
       </w:r>
       <w:proofErr w:type="spellEnd"/>
       <w:r>
-        <w:rPr>
-          <w:color w:val="0D0D0D" w:themeColor="text1" w:themeTint="F2"/>
-        </w:rPr>
         <w:t xml:space="preserve">) para definir una consulta “more </w:t>
       </w:r>
       <w:proofErr w:type="spellStart"/>
       <w:r>
-        <w:rPr>
-          <w:color w:val="0D0D0D" w:themeColor="text1" w:themeTint="F2"/>
-        </w:rPr>
         <w:t>like</w:t>
       </w:r>
       <w:proofErr w:type="spellEnd"/>
       <w:r>
-        <w:rPr>
-          <w:color w:val="0D0D0D" w:themeColor="text1" w:themeTint="F2"/>
-        </w:rPr>
         <w:t xml:space="preserve"> </w:t>
       </w:r>
       <w:proofErr w:type="spellStart"/>
       <w:r>
-        <w:rPr>
-          <w:color w:val="0D0D0D" w:themeColor="text1" w:themeTint="F2"/>
-        </w:rPr>
         <w:t>this</w:t>
       </w:r>
       <w:proofErr w:type="spellEnd"/>
       <w:r>
-        <w:rPr>
-          <w:color w:val="0D0D0D" w:themeColor="text1" w:themeTint="F2"/>
-        </w:rPr>
         <w:t>” para que realice la misma tarea del ejercicio 1.</w:t>
       </w:r>
       <w:r>
-        <w:rPr>
-          <w:color w:val="0D0D0D" w:themeColor="text1" w:themeTint="F2"/>
-        </w:rPr>
         <w:t xml:space="preserve"> A continuación añadimos las agregaciones mediante el método </w:t>
       </w:r>
       <w:proofErr w:type="spellStart"/>
       <w:r>
-        <w:rPr>
-          <w:color w:val="0D0D0D" w:themeColor="text1" w:themeTint="F2"/>
-        </w:rPr>
         <w:t>bucket</w:t>
       </w:r>
       <w:proofErr w:type="spellEnd"/>
       <w:r>
-        <w:rPr>
-          <w:color w:val="0D0D0D" w:themeColor="text1" w:themeTint="F2"/>
-        </w:rPr>
         <w:t>() usando la propiedad .</w:t>
       </w:r>
       <w:proofErr w:type="spellStart"/>
       <w:r>
-        <w:rPr>
-          <w:color w:val="0D0D0D" w:themeColor="text1" w:themeTint="F2"/>
-        </w:rPr>
         <w:t>aggs</w:t>
       </w:r>
       <w:proofErr w:type="spellEnd"/>
       <w:r>
-        <w:rPr>
-          <w:color w:val="0D0D0D" w:themeColor="text1" w:themeTint="F2"/>
-        </w:rPr>
         <w:t xml:space="preserve"> que actúa como una agregación de nivel superior. </w:t>
       </w:r>
     </w:p>
     <w:p>
-      <w:pPr>
-        <w:rPr>
-          <w:color w:val="0D0D0D" w:themeColor="text1" w:themeTint="F2"/>
-        </w:rPr>
-      </w:pPr>
-      <w:r>
-        <w:rPr>
-          <w:color w:val="0D0D0D" w:themeColor="text1" w:themeTint="F2"/>
-        </w:rPr>
+      <w:r>
         <w:t xml:space="preserve">Procedemos a eliminar los resultados con palabras vacías como en el ejercicio anterior y ejecutamos. </w:t>
       </w:r>
     </w:p>
@@ -2236,8 +1586,6 @@
       <w:r>
         <w:t xml:space="preserve"> utilizamos el servicio antes citado.</w:t>
       </w:r>
-      <w:bookmarkStart w:id="0" w:name="_GoBack"/>
-      <w:bookmarkEnd w:id="0"/>
     </w:p>
     <w:sectPr>
       <w:footerReference w:type="default" r:id="rId8"/>

</xml_diff>